<commit_message>
Funkcje kodu oraz sprawozdanie
</commit_message>
<xml_diff>
--- a/Sprint 3/dzień 4.docx
+++ b/Sprint 3/dzień 4.docx
@@ -1,6 +1,6 @@
 
 <file path=word/document.xml><?xml version="1.0" encoding="utf-8"?>
-<w:document xmlns:wpc="http://schemas.microsoft.com/office/word/2010/wordprocessingCanvas" xmlns:cx="http://schemas.microsoft.com/office/drawing/2014/chartex" xmlns:cx1="http://schemas.microsoft.com/office/drawing/2015/9/8/chartex" xmlns:cx2="http://schemas.microsoft.com/office/drawing/2015/10/21/chartex" xmlns:cx3="http://schemas.microsoft.com/office/drawing/2016/5/9/chartex" xmlns:cx4="http://schemas.microsoft.com/office/drawing/2016/5/10/chartex" xmlns:cx5="http://schemas.microsoft.com/office/drawing/2016/5/11/chartex" xmlns:cx6="http://schemas.microsoft.com/office/drawing/2016/5/12/chartex" xmlns:cx7="http://schemas.microsoft.com/office/drawing/2016/5/13/chartex" xmlns:cx8="http://schemas.microsoft.com/office/drawing/2016/5/14/chartex" xmlns:mc="http://schemas.openxmlformats.org/markup-compatibility/2006" xmlns:aink="http://schemas.microsoft.com/office/drawing/2016/ink" xmlns:am3d="http://schemas.microsoft.com/office/drawing/2017/model3d" xmlns:o="urn:schemas-microsoft-com:office:office" xmlns:r="http://schemas.openxmlformats.org/officeDocument/2006/relationships" xmlns:m="http://schemas.openxmlformats.org/officeDocument/2006/math" xmlns:v="urn:schemas-microsoft-com:vml" xmlns:wp14="http://schemas.microsoft.com/office/word/2010/wordprocessingDrawing" xmlns:wp="http://schemas.openxmlformats.org/drawingml/2006/wordprocessingDrawing" xmlns:w10="urn:schemas-microsoft-com:office:word" xmlns:w="http://schemas.openxmlformats.org/wordprocessingml/2006/main" xmlns:w14="http://schemas.microsoft.com/office/word/2010/wordml" xmlns:w15="http://schemas.microsoft.com/office/word/2012/wordml" xmlns:w16cid="http://schemas.microsoft.com/office/word/2016/wordml/cid" xmlns:w16se="http://schemas.microsoft.com/office/word/2015/wordml/symex" xmlns:wpg="http://schemas.microsoft.com/office/word/2010/wordprocessingGroup" xmlns:wpi="http://schemas.microsoft.com/office/word/2010/wordprocessingInk" xmlns:wne="http://schemas.microsoft.com/office/word/2006/wordml" xmlns:wps="http://schemas.microsoft.com/office/word/2010/wordprocessingShape" mc:Ignorable="w14 w15 w16se w16cid wp14">
+<w:document xmlns:wpc="http://schemas.microsoft.com/office/word/2010/wordprocessingCanvas" xmlns:mc="http://schemas.openxmlformats.org/markup-compatibility/2006" xmlns:o="urn:schemas-microsoft-com:office:office" xmlns:r="http://schemas.openxmlformats.org/officeDocument/2006/relationships" xmlns:m="http://schemas.openxmlformats.org/officeDocument/2006/math" xmlns:v="urn:schemas-microsoft-com:vml" xmlns:wp14="http://schemas.microsoft.com/office/word/2010/wordprocessingDrawing" xmlns:wp="http://schemas.openxmlformats.org/drawingml/2006/wordprocessingDrawing" xmlns:w10="urn:schemas-microsoft-com:office:word" xmlns:w="http://schemas.openxmlformats.org/wordprocessingml/2006/main" xmlns:w14="http://schemas.microsoft.com/office/word/2010/wordml" xmlns:w15="http://schemas.microsoft.com/office/word/2012/wordml" xmlns:wpg="http://schemas.microsoft.com/office/word/2010/wordprocessingGroup" xmlns:wpi="http://schemas.microsoft.com/office/word/2010/wordprocessingInk" xmlns:wne="http://schemas.microsoft.com/office/word/2006/wordml" xmlns:wps="http://schemas.microsoft.com/office/word/2010/wordprocessingShape" mc:Ignorable="w14 w15 wp14">
   <w:body>
     <w:p>
       <w:pPr>
@@ -61,23 +61,13 @@
         </w:rPr>
         <w:t xml:space="preserve">Polecenia do wykonania przez zespół </w:t>
       </w:r>
-      <w:proofErr w:type="spellStart"/>
       <w:r>
         <w:rPr>
           <w:sz w:val="24"/>
           <w:szCs w:val="24"/>
           <w:lang w:val="en-US"/>
         </w:rPr>
-        <w:t>developerski</w:t>
-      </w:r>
-      <w:proofErr w:type="spellEnd"/>
-      <w:r>
-        <w:rPr>
-          <w:sz w:val="24"/>
-          <w:szCs w:val="24"/>
-          <w:lang w:val="en-US"/>
-        </w:rPr>
-        <w:t>:</w:t>
+        <w:t>developerski:</w:t>
       </w:r>
     </w:p>
     <w:p>
@@ -171,6 +161,38 @@
           <w:szCs w:val="24"/>
         </w:rPr>
         <w:t>.</w:t>
+      </w:r>
+      <w:r>
+        <w:rPr>
+          <w:sz w:val="24"/>
+          <w:szCs w:val="24"/>
+        </w:rPr>
+        <w:br/>
+        <w:t>Pan Jacek:</w:t>
+      </w:r>
+      <w:r>
+        <w:rPr>
+          <w:sz w:val="24"/>
+          <w:szCs w:val="24"/>
+        </w:rPr>
+        <w:br/>
+        <w:t>Zadeklarowanie przestrzeni nazw std</w:t>
+      </w:r>
+      <w:r>
+        <w:rPr>
+          <w:sz w:val="24"/>
+          <w:szCs w:val="24"/>
+        </w:rPr>
+        <w:br/>
+        <w:t>Zaimplementowanie struktury pole</w:t>
+      </w:r>
+      <w:r>
+        <w:rPr>
+          <w:sz w:val="24"/>
+          <w:szCs w:val="24"/>
+        </w:rPr>
+        <w:br/>
+        <w:t>Implementacje położenia „x”</w:t>
       </w:r>
       <w:bookmarkStart w:id="0" w:name="_GoBack"/>
       <w:bookmarkEnd w:id="0"/>
@@ -250,18 +272,8 @@
           <w:sz w:val="24"/>
           <w:szCs w:val="24"/>
         </w:rPr>
-        <w:t xml:space="preserve">Jakub </w:t>
-      </w:r>
-      <w:proofErr w:type="spellStart"/>
-      <w:r>
-        <w:rPr>
-          <w:rFonts w:ascii="AR BERKLEY" w:hAnsi="AR BERKLEY"/>
-          <w:sz w:val="24"/>
-          <w:szCs w:val="24"/>
-        </w:rPr>
-        <w:t>Poreba</w:t>
-      </w:r>
-      <w:proofErr w:type="spellEnd"/>
+        <w:t>Jakub Poreba</w:t>
+      </w:r>
     </w:p>
     <w:p>
       <w:pPr>
@@ -414,17 +426,8 @@
           <w:sz w:val="24"/>
           <w:szCs w:val="24"/>
         </w:rPr>
-        <w:t xml:space="preserve">Jeśli wystąpiły problemy, </w:t>
-      </w:r>
-      <w:proofErr w:type="spellStart"/>
-      <w:r>
-        <w:rPr>
-          <w:sz w:val="24"/>
-          <w:szCs w:val="24"/>
-        </w:rPr>
-        <w:t>kt</w:t>
-      </w:r>
-      <w:proofErr w:type="spellEnd"/>
+        <w:t>Jeśli wystąpiły problemy, kt</w:t>
+      </w:r>
       <w:r>
         <w:rPr>
           <w:sz w:val="24"/>
@@ -433,21 +436,12 @@
         </w:rPr>
         <w:t>ó</w:t>
       </w:r>
-      <w:proofErr w:type="spellStart"/>
-      <w:r>
-        <w:rPr>
-          <w:sz w:val="24"/>
-          <w:szCs w:val="24"/>
-        </w:rPr>
-        <w:t>rych</w:t>
-      </w:r>
-      <w:proofErr w:type="spellEnd"/>
-      <w:r>
-        <w:rPr>
-          <w:sz w:val="24"/>
-          <w:szCs w:val="24"/>
-        </w:rPr>
-        <w:t xml:space="preserve"> nie dał</w:t>
+      <w:r>
+        <w:rPr>
+          <w:sz w:val="24"/>
+          <w:szCs w:val="24"/>
+        </w:rPr>
+        <w:t>rych nie dał</w:t>
       </w:r>
       <w:r>
         <w:rPr>
@@ -482,23 +476,13 @@
       <w:pPr>
         <w:jc w:val="right"/>
       </w:pPr>
-      <w:proofErr w:type="spellStart"/>
       <w:r>
         <w:rPr>
           <w:sz w:val="24"/>
           <w:szCs w:val="24"/>
           <w:lang w:val="de-DE"/>
         </w:rPr>
-        <w:t>Scrum</w:t>
-      </w:r>
-      <w:proofErr w:type="spellEnd"/>
-      <w:r>
-        <w:rPr>
-          <w:sz w:val="24"/>
-          <w:szCs w:val="24"/>
-          <w:lang w:val="de-DE"/>
-        </w:rPr>
-        <w:t xml:space="preserve"> Master</w:t>
+        <w:t>Scrum Master</w:t>
       </w:r>
       <w:r>
         <w:rPr>
@@ -521,7 +505,7 @@
 </file>
 
 <file path=word/endnotes.xml><?xml version="1.0" encoding="utf-8"?>
-<w:endnotes xmlns:wpc="http://schemas.microsoft.com/office/word/2010/wordprocessingCanvas" xmlns:cx="http://schemas.microsoft.com/office/drawing/2014/chartex" xmlns:cx1="http://schemas.microsoft.com/office/drawing/2015/9/8/chartex" xmlns:cx2="http://schemas.microsoft.com/office/drawing/2015/10/21/chartex" xmlns:cx3="http://schemas.microsoft.com/office/drawing/2016/5/9/chartex" xmlns:cx4="http://schemas.microsoft.com/office/drawing/2016/5/10/chartex" xmlns:cx5="http://schemas.microsoft.com/office/drawing/2016/5/11/chartex" xmlns:cx6="http://schemas.microsoft.com/office/drawing/2016/5/12/chartex" xmlns:cx7="http://schemas.microsoft.com/office/drawing/2016/5/13/chartex" xmlns:cx8="http://schemas.microsoft.com/office/drawing/2016/5/14/chartex" xmlns:mc="http://schemas.openxmlformats.org/markup-compatibility/2006" xmlns:aink="http://schemas.microsoft.com/office/drawing/2016/ink" xmlns:am3d="http://schemas.microsoft.com/office/drawing/2017/model3d" xmlns:o="urn:schemas-microsoft-com:office:office" xmlns:r="http://schemas.openxmlformats.org/officeDocument/2006/relationships" xmlns:m="http://schemas.openxmlformats.org/officeDocument/2006/math" xmlns:v="urn:schemas-microsoft-com:vml" xmlns:wp14="http://schemas.microsoft.com/office/word/2010/wordprocessingDrawing" xmlns:wp="http://schemas.openxmlformats.org/drawingml/2006/wordprocessingDrawing" xmlns:w10="urn:schemas-microsoft-com:office:word" xmlns:w="http://schemas.openxmlformats.org/wordprocessingml/2006/main" xmlns:w14="http://schemas.microsoft.com/office/word/2010/wordml" xmlns:w15="http://schemas.microsoft.com/office/word/2012/wordml" xmlns:w16cid="http://schemas.microsoft.com/office/word/2016/wordml/cid" xmlns:w16se="http://schemas.microsoft.com/office/word/2015/wordml/symex" xmlns:wpg="http://schemas.microsoft.com/office/word/2010/wordprocessingGroup" xmlns:wpi="http://schemas.microsoft.com/office/word/2010/wordprocessingInk" xmlns:wne="http://schemas.microsoft.com/office/word/2006/wordml" xmlns:wps="http://schemas.microsoft.com/office/word/2010/wordprocessingShape" mc:Ignorable="w14 w15 w16se w16cid wp14">
+<w:endnotes xmlns:wpc="http://schemas.microsoft.com/office/word/2010/wordprocessingCanvas" xmlns:mc="http://schemas.openxmlformats.org/markup-compatibility/2006" xmlns:o="urn:schemas-microsoft-com:office:office" xmlns:r="http://schemas.openxmlformats.org/officeDocument/2006/relationships" xmlns:m="http://schemas.openxmlformats.org/officeDocument/2006/math" xmlns:v="urn:schemas-microsoft-com:vml" xmlns:wp14="http://schemas.microsoft.com/office/word/2010/wordprocessingDrawing" xmlns:wp="http://schemas.openxmlformats.org/drawingml/2006/wordprocessingDrawing" xmlns:w10="urn:schemas-microsoft-com:office:word" xmlns:w="http://schemas.openxmlformats.org/wordprocessingml/2006/main" xmlns:w14="http://schemas.microsoft.com/office/word/2010/wordml" xmlns:w15="http://schemas.microsoft.com/office/word/2012/wordml" xmlns:wpg="http://schemas.microsoft.com/office/word/2010/wordprocessingGroup" xmlns:wpi="http://schemas.microsoft.com/office/word/2010/wordprocessingInk" xmlns:wne="http://schemas.microsoft.com/office/word/2006/wordml" xmlns:wps="http://schemas.microsoft.com/office/word/2010/wordprocessingShape" mc:Ignorable="w14 w15 wp14">
   <w:endnote w:type="separator" w:id="-1">
     <w:p>
       <w:pPr>
@@ -546,7 +530,7 @@
 </file>
 
 <file path=word/footer1.xml><?xml version="1.0" encoding="utf-8"?>
-<w:ftr xmlns:wpc="http://schemas.microsoft.com/office/word/2010/wordprocessingCanvas" xmlns:cx="http://schemas.microsoft.com/office/drawing/2014/chartex" xmlns:cx1="http://schemas.microsoft.com/office/drawing/2015/9/8/chartex" xmlns:cx2="http://schemas.microsoft.com/office/drawing/2015/10/21/chartex" xmlns:cx3="http://schemas.microsoft.com/office/drawing/2016/5/9/chartex" xmlns:cx4="http://schemas.microsoft.com/office/drawing/2016/5/10/chartex" xmlns:cx5="http://schemas.microsoft.com/office/drawing/2016/5/11/chartex" xmlns:cx6="http://schemas.microsoft.com/office/drawing/2016/5/12/chartex" xmlns:cx7="http://schemas.microsoft.com/office/drawing/2016/5/13/chartex" xmlns:cx8="http://schemas.microsoft.com/office/drawing/2016/5/14/chartex" xmlns:mc="http://schemas.openxmlformats.org/markup-compatibility/2006" xmlns:aink="http://schemas.microsoft.com/office/drawing/2016/ink" xmlns:am3d="http://schemas.microsoft.com/office/drawing/2017/model3d" xmlns:o="urn:schemas-microsoft-com:office:office" xmlns:r="http://schemas.openxmlformats.org/officeDocument/2006/relationships" xmlns:m="http://schemas.openxmlformats.org/officeDocument/2006/math" xmlns:v="urn:schemas-microsoft-com:vml" xmlns:wp14="http://schemas.microsoft.com/office/word/2010/wordprocessingDrawing" xmlns:wp="http://schemas.openxmlformats.org/drawingml/2006/wordprocessingDrawing" xmlns:w10="urn:schemas-microsoft-com:office:word" xmlns:w="http://schemas.openxmlformats.org/wordprocessingml/2006/main" xmlns:w14="http://schemas.microsoft.com/office/word/2010/wordml" xmlns:w15="http://schemas.microsoft.com/office/word/2012/wordml" xmlns:w16cid="http://schemas.microsoft.com/office/word/2016/wordml/cid" xmlns:w16se="http://schemas.microsoft.com/office/word/2015/wordml/symex" xmlns:wpg="http://schemas.microsoft.com/office/word/2010/wordprocessingGroup" xmlns:wpi="http://schemas.microsoft.com/office/word/2010/wordprocessingInk" xmlns:wne="http://schemas.microsoft.com/office/word/2006/wordml" xmlns:wps="http://schemas.microsoft.com/office/word/2010/wordprocessingShape" mc:Ignorable="w14 w15 w16se w16cid wp14">
+<w:ftr xmlns:wpc="http://schemas.microsoft.com/office/word/2010/wordprocessingCanvas" xmlns:mc="http://schemas.openxmlformats.org/markup-compatibility/2006" xmlns:o="urn:schemas-microsoft-com:office:office" xmlns:r="http://schemas.openxmlformats.org/officeDocument/2006/relationships" xmlns:m="http://schemas.openxmlformats.org/officeDocument/2006/math" xmlns:v="urn:schemas-microsoft-com:vml" xmlns:wp14="http://schemas.microsoft.com/office/word/2010/wordprocessingDrawing" xmlns:wp="http://schemas.openxmlformats.org/drawingml/2006/wordprocessingDrawing" xmlns:w10="urn:schemas-microsoft-com:office:word" xmlns:w="http://schemas.openxmlformats.org/wordprocessingml/2006/main" xmlns:w14="http://schemas.microsoft.com/office/word/2010/wordml" xmlns:w15="http://schemas.microsoft.com/office/word/2012/wordml" xmlns:wpg="http://schemas.microsoft.com/office/word/2010/wordprocessingGroup" xmlns:wpi="http://schemas.microsoft.com/office/word/2010/wordprocessingInk" xmlns:wne="http://schemas.microsoft.com/office/word/2006/wordml" xmlns:wps="http://schemas.microsoft.com/office/word/2010/wordprocessingShape" mc:Ignorable="w14 w15 wp14">
   <w:p>
     <w:pPr>
       <w:pStyle w:val="Nagwekistopka"/>
@@ -556,7 +540,7 @@
 </file>
 
 <file path=word/footnotes.xml><?xml version="1.0" encoding="utf-8"?>
-<w:footnotes xmlns:wpc="http://schemas.microsoft.com/office/word/2010/wordprocessingCanvas" xmlns:cx="http://schemas.microsoft.com/office/drawing/2014/chartex" xmlns:cx1="http://schemas.microsoft.com/office/drawing/2015/9/8/chartex" xmlns:cx2="http://schemas.microsoft.com/office/drawing/2015/10/21/chartex" xmlns:cx3="http://schemas.microsoft.com/office/drawing/2016/5/9/chartex" xmlns:cx4="http://schemas.microsoft.com/office/drawing/2016/5/10/chartex" xmlns:cx5="http://schemas.microsoft.com/office/drawing/2016/5/11/chartex" xmlns:cx6="http://schemas.microsoft.com/office/drawing/2016/5/12/chartex" xmlns:cx7="http://schemas.microsoft.com/office/drawing/2016/5/13/chartex" xmlns:cx8="http://schemas.microsoft.com/office/drawing/2016/5/14/chartex" xmlns:mc="http://schemas.openxmlformats.org/markup-compatibility/2006" xmlns:aink="http://schemas.microsoft.com/office/drawing/2016/ink" xmlns:am3d="http://schemas.microsoft.com/office/drawing/2017/model3d" xmlns:o="urn:schemas-microsoft-com:office:office" xmlns:r="http://schemas.openxmlformats.org/officeDocument/2006/relationships" xmlns:m="http://schemas.openxmlformats.org/officeDocument/2006/math" xmlns:v="urn:schemas-microsoft-com:vml" xmlns:wp14="http://schemas.microsoft.com/office/word/2010/wordprocessingDrawing" xmlns:wp="http://schemas.openxmlformats.org/drawingml/2006/wordprocessingDrawing" xmlns:w10="urn:schemas-microsoft-com:office:word" xmlns:w="http://schemas.openxmlformats.org/wordprocessingml/2006/main" xmlns:w14="http://schemas.microsoft.com/office/word/2010/wordml" xmlns:w15="http://schemas.microsoft.com/office/word/2012/wordml" xmlns:w16cid="http://schemas.microsoft.com/office/word/2016/wordml/cid" xmlns:w16se="http://schemas.microsoft.com/office/word/2015/wordml/symex" xmlns:wpg="http://schemas.microsoft.com/office/word/2010/wordprocessingGroup" xmlns:wpi="http://schemas.microsoft.com/office/word/2010/wordprocessingInk" xmlns:wne="http://schemas.microsoft.com/office/word/2006/wordml" xmlns:wps="http://schemas.microsoft.com/office/word/2010/wordprocessingShape" mc:Ignorable="w14 w15 w16se w16cid wp14">
+<w:footnotes xmlns:wpc="http://schemas.microsoft.com/office/word/2010/wordprocessingCanvas" xmlns:mc="http://schemas.openxmlformats.org/markup-compatibility/2006" xmlns:o="urn:schemas-microsoft-com:office:office" xmlns:r="http://schemas.openxmlformats.org/officeDocument/2006/relationships" xmlns:m="http://schemas.openxmlformats.org/officeDocument/2006/math" xmlns:v="urn:schemas-microsoft-com:vml" xmlns:wp14="http://schemas.microsoft.com/office/word/2010/wordprocessingDrawing" xmlns:wp="http://schemas.openxmlformats.org/drawingml/2006/wordprocessingDrawing" xmlns:w10="urn:schemas-microsoft-com:office:word" xmlns:w="http://schemas.openxmlformats.org/wordprocessingml/2006/main" xmlns:w14="http://schemas.microsoft.com/office/word/2010/wordml" xmlns:w15="http://schemas.microsoft.com/office/word/2012/wordml" xmlns:wpg="http://schemas.microsoft.com/office/word/2010/wordprocessingGroup" xmlns:wpi="http://schemas.microsoft.com/office/word/2010/wordprocessingInk" xmlns:wne="http://schemas.microsoft.com/office/word/2006/wordml" xmlns:wps="http://schemas.microsoft.com/office/word/2010/wordprocessingShape" mc:Ignorable="w14 w15 wp14">
   <w:footnote w:type="separator" w:id="-1">
     <w:p>
       <w:pPr>
@@ -581,7 +565,7 @@
 </file>
 
 <file path=word/header1.xml><?xml version="1.0" encoding="utf-8"?>
-<w:hdr xmlns:wpc="http://schemas.microsoft.com/office/word/2010/wordprocessingCanvas" xmlns:cx="http://schemas.microsoft.com/office/drawing/2014/chartex" xmlns:cx1="http://schemas.microsoft.com/office/drawing/2015/9/8/chartex" xmlns:cx2="http://schemas.microsoft.com/office/drawing/2015/10/21/chartex" xmlns:cx3="http://schemas.microsoft.com/office/drawing/2016/5/9/chartex" xmlns:cx4="http://schemas.microsoft.com/office/drawing/2016/5/10/chartex" xmlns:cx5="http://schemas.microsoft.com/office/drawing/2016/5/11/chartex" xmlns:cx6="http://schemas.microsoft.com/office/drawing/2016/5/12/chartex" xmlns:cx7="http://schemas.microsoft.com/office/drawing/2016/5/13/chartex" xmlns:cx8="http://schemas.microsoft.com/office/drawing/2016/5/14/chartex" xmlns:mc="http://schemas.openxmlformats.org/markup-compatibility/2006" xmlns:aink="http://schemas.microsoft.com/office/drawing/2016/ink" xmlns:am3d="http://schemas.microsoft.com/office/drawing/2017/model3d" xmlns:o="urn:schemas-microsoft-com:office:office" xmlns:r="http://schemas.openxmlformats.org/officeDocument/2006/relationships" xmlns:m="http://schemas.openxmlformats.org/officeDocument/2006/math" xmlns:v="urn:schemas-microsoft-com:vml" xmlns:wp14="http://schemas.microsoft.com/office/word/2010/wordprocessingDrawing" xmlns:wp="http://schemas.openxmlformats.org/drawingml/2006/wordprocessingDrawing" xmlns:w10="urn:schemas-microsoft-com:office:word" xmlns:w="http://schemas.openxmlformats.org/wordprocessingml/2006/main" xmlns:w14="http://schemas.microsoft.com/office/word/2010/wordml" xmlns:w15="http://schemas.microsoft.com/office/word/2012/wordml" xmlns:w16cid="http://schemas.microsoft.com/office/word/2016/wordml/cid" xmlns:w16se="http://schemas.microsoft.com/office/word/2015/wordml/symex" xmlns:wpg="http://schemas.microsoft.com/office/word/2010/wordprocessingGroup" xmlns:wpi="http://schemas.microsoft.com/office/word/2010/wordprocessingInk" xmlns:wne="http://schemas.microsoft.com/office/word/2006/wordml" xmlns:wps="http://schemas.microsoft.com/office/word/2010/wordprocessingShape" mc:Ignorable="w14 w15 w16se w16cid wp14">
+<w:hdr xmlns:wpc="http://schemas.microsoft.com/office/word/2010/wordprocessingCanvas" xmlns:mc="http://schemas.openxmlformats.org/markup-compatibility/2006" xmlns:o="urn:schemas-microsoft-com:office:office" xmlns:r="http://schemas.openxmlformats.org/officeDocument/2006/relationships" xmlns:m="http://schemas.openxmlformats.org/officeDocument/2006/math" xmlns:v="urn:schemas-microsoft-com:vml" xmlns:wp14="http://schemas.microsoft.com/office/word/2010/wordprocessingDrawing" xmlns:wp="http://schemas.openxmlformats.org/drawingml/2006/wordprocessingDrawing" xmlns:w10="urn:schemas-microsoft-com:office:word" xmlns:w="http://schemas.openxmlformats.org/wordprocessingml/2006/main" xmlns:w14="http://schemas.microsoft.com/office/word/2010/wordml" xmlns:w15="http://schemas.microsoft.com/office/word/2012/wordml" xmlns:wpg="http://schemas.microsoft.com/office/word/2010/wordprocessingGroup" xmlns:wpi="http://schemas.microsoft.com/office/word/2010/wordprocessingInk" xmlns:wne="http://schemas.microsoft.com/office/word/2006/wordml" xmlns:wps="http://schemas.microsoft.com/office/word/2010/wordprocessingShape" mc:Ignorable="w14 w15 wp14">
   <w:p>
     <w:pPr>
       <w:pStyle w:val="Nagwekistopka"/>
@@ -591,8 +575,8 @@
 </file>
 
 <file path=word/numbering.xml><?xml version="1.0" encoding="utf-8"?>
-<w:numbering xmlns:wpc="http://schemas.microsoft.com/office/word/2010/wordprocessingCanvas" xmlns:cx="http://schemas.microsoft.com/office/drawing/2014/chartex" xmlns:cx1="http://schemas.microsoft.com/office/drawing/2015/9/8/chartex" xmlns:cx2="http://schemas.microsoft.com/office/drawing/2015/10/21/chartex" xmlns:cx3="http://schemas.microsoft.com/office/drawing/2016/5/9/chartex" xmlns:cx4="http://schemas.microsoft.com/office/drawing/2016/5/10/chartex" xmlns:cx5="http://schemas.microsoft.com/office/drawing/2016/5/11/chartex" xmlns:cx6="http://schemas.microsoft.com/office/drawing/2016/5/12/chartex" xmlns:cx7="http://schemas.microsoft.com/office/drawing/2016/5/13/chartex" xmlns:cx8="http://schemas.microsoft.com/office/drawing/2016/5/14/chartex" xmlns:mc="http://schemas.openxmlformats.org/markup-compatibility/2006" xmlns:aink="http://schemas.microsoft.com/office/drawing/2016/ink" xmlns:am3d="http://schemas.microsoft.com/office/drawing/2017/model3d" xmlns:o="urn:schemas-microsoft-com:office:office" xmlns:r="http://schemas.openxmlformats.org/officeDocument/2006/relationships" xmlns:m="http://schemas.openxmlformats.org/officeDocument/2006/math" xmlns:v="urn:schemas-microsoft-com:vml" xmlns:wp14="http://schemas.microsoft.com/office/word/2010/wordprocessingDrawing" xmlns:wp="http://schemas.openxmlformats.org/drawingml/2006/wordprocessingDrawing" xmlns:w10="urn:schemas-microsoft-com:office:word" xmlns:w="http://schemas.openxmlformats.org/wordprocessingml/2006/main" xmlns:w14="http://schemas.microsoft.com/office/word/2010/wordml" xmlns:w15="http://schemas.microsoft.com/office/word/2012/wordml" xmlns:w16cid="http://schemas.microsoft.com/office/word/2016/wordml/cid" xmlns:w16se="http://schemas.microsoft.com/office/word/2015/wordml/symex" xmlns:wpg="http://schemas.microsoft.com/office/word/2010/wordprocessingGroup" xmlns:wpi="http://schemas.microsoft.com/office/word/2010/wordprocessingInk" xmlns:wne="http://schemas.microsoft.com/office/word/2006/wordml" xmlns:wps="http://schemas.microsoft.com/office/word/2010/wordprocessingShape" mc:Ignorable="w14 w15 w16se w16cid wp14">
-  <w:abstractNum w:abstractNumId="0" w15:restartNumberingAfterBreak="0">
+<w:numbering xmlns:wpc="http://schemas.microsoft.com/office/word/2010/wordprocessingCanvas" xmlns:mc="http://schemas.openxmlformats.org/markup-compatibility/2006" xmlns:o="urn:schemas-microsoft-com:office:office" xmlns:r="http://schemas.openxmlformats.org/officeDocument/2006/relationships" xmlns:m="http://schemas.openxmlformats.org/officeDocument/2006/math" xmlns:v="urn:schemas-microsoft-com:vml" xmlns:wp14="http://schemas.microsoft.com/office/word/2010/wordprocessingDrawing" xmlns:wp="http://schemas.openxmlformats.org/drawingml/2006/wordprocessingDrawing" xmlns:w10="urn:schemas-microsoft-com:office:word" xmlns:w="http://schemas.openxmlformats.org/wordprocessingml/2006/main" xmlns:w14="http://schemas.microsoft.com/office/word/2010/wordml" xmlns:w15="http://schemas.microsoft.com/office/word/2012/wordml" xmlns:wpg="http://schemas.microsoft.com/office/word/2010/wordprocessingGroup" xmlns:wpi="http://schemas.microsoft.com/office/word/2010/wordprocessingInk" xmlns:wne="http://schemas.microsoft.com/office/word/2006/wordml" xmlns:wps="http://schemas.microsoft.com/office/word/2010/wordprocessingShape" mc:Ignorable="w14 w15 wp14">
+  <w:abstractNum w:abstractNumId="0">
     <w:nsid w:val="11EB0F2D"/>
     <w:multiLevelType w:val="hybridMultilevel"/>
     <w:tmpl w:val="B60A1814"/>
@@ -859,13 +843,13 @@
       </w:rPr>
     </w:lvl>
   </w:abstractNum>
-  <w:abstractNum w:abstractNumId="1" w15:restartNumberingAfterBreak="0">
+  <w:abstractNum w:abstractNumId="1">
     <w:nsid w:val="53620EC6"/>
     <w:multiLevelType w:val="hybridMultilevel"/>
     <w:tmpl w:val="B60A1814"/>
     <w:numStyleLink w:val="Zaimportowanystyl2"/>
   </w:abstractNum>
-  <w:abstractNum w:abstractNumId="2" w15:restartNumberingAfterBreak="0">
+  <w:abstractNum w:abstractNumId="2">
     <w:nsid w:val="595E27F8"/>
     <w:multiLevelType w:val="hybridMultilevel"/>
     <w:tmpl w:val="3D8A4980"/>
@@ -1132,7 +1116,7 @@
       </w:rPr>
     </w:lvl>
   </w:abstractNum>
-  <w:abstractNum w:abstractNumId="3" w15:restartNumberingAfterBreak="0">
+  <w:abstractNum w:abstractNumId="3">
     <w:nsid w:val="5F132758"/>
     <w:multiLevelType w:val="hybridMultilevel"/>
     <w:tmpl w:val="3D8A4980"/>
@@ -1154,7 +1138,7 @@
 </file>
 
 <file path=word/styles.xml><?xml version="1.0" encoding="utf-8"?>
-<w:styles xmlns:mc="http://schemas.openxmlformats.org/markup-compatibility/2006" xmlns:r="http://schemas.openxmlformats.org/officeDocument/2006/relationships" xmlns:w="http://schemas.openxmlformats.org/wordprocessingml/2006/main" xmlns:w14="http://schemas.microsoft.com/office/word/2010/wordml" xmlns:w15="http://schemas.microsoft.com/office/word/2012/wordml" xmlns:w16cid="http://schemas.microsoft.com/office/word/2016/wordml/cid" xmlns:w16se="http://schemas.microsoft.com/office/word/2015/wordml/symex" mc:Ignorable="w14 w15 w16se w16cid">
+<w:styles xmlns:mc="http://schemas.openxmlformats.org/markup-compatibility/2006" xmlns:r="http://schemas.openxmlformats.org/officeDocument/2006/relationships" xmlns:w="http://schemas.openxmlformats.org/wordprocessingml/2006/main" xmlns:w14="http://schemas.microsoft.com/office/word/2010/wordml" xmlns:w15="http://schemas.microsoft.com/office/word/2012/wordml" mc:Ignorable="w14 w15">
   <w:docDefaults>
     <w:rPrDefault>
       <w:rPr>
@@ -1176,7 +1160,7 @@
       </w:pPr>
     </w:pPrDefault>
   </w:docDefaults>
-  <w:latentStyles w:defLockedState="0" w:defUIPriority="99" w:defSemiHidden="0" w:defUnhideWhenUsed="0" w:defQFormat="0" w:count="375">
+  <w:latentStyles w:defLockedState="0" w:defUIPriority="99" w:defSemiHidden="0" w:defUnhideWhenUsed="0" w:defQFormat="0" w:count="371">
     <w:lsdException w:name="Normal" w:uiPriority="0" w:qFormat="1"/>
     <w:lsdException w:name="heading 1" w:uiPriority="9" w:qFormat="1"/>
     <w:lsdException w:name="heading 2" w:semiHidden="1" w:uiPriority="9" w:unhideWhenUsed="1" w:qFormat="1"/>
@@ -1548,10 +1532,6 @@
     <w:lsdException w:name="List Table 5 Dark Accent 6" w:uiPriority="50"/>
     <w:lsdException w:name="List Table 6 Colorful Accent 6" w:uiPriority="51"/>
     <w:lsdException w:name="List Table 7 Colorful Accent 6" w:uiPriority="52"/>
-    <w:lsdException w:name="Mention" w:semiHidden="1" w:unhideWhenUsed="1"/>
-    <w:lsdException w:name="Smart Hyperlink" w:semiHidden="1" w:unhideWhenUsed="1"/>
-    <w:lsdException w:name="Hashtag" w:semiHidden="1" w:unhideWhenUsed="1"/>
-    <w:lsdException w:name="Unresolved Mention" w:semiHidden="1" w:unhideWhenUsed="1"/>
   </w:latentStyles>
   <w:style w:type="paragraph" w:default="1" w:styleId="Normalny">
     <w:name w:val="Normal"/>

</xml_diff>